<commit_message>
Added the last burndown chart
</commit_message>
<xml_diff>
--- a/docs/Planning/Standups/Standup_3_28_2020.docx
+++ b/docs/Planning/Standups/Standup_3_28_2020.docx
@@ -186,8 +186,10 @@
           </w:tcPr>
           <w:p>
             <w:r>
-              <w:t>Himself</w:t>
-            </w:r>
+              <w:t>“Himself”</w:t>
+            </w:r>
+            <w:bookmarkStart w:id="0" w:name="_GoBack"/>
+            <w:bookmarkEnd w:id="0"/>
           </w:p>
         </w:tc>
       </w:tr>
@@ -345,8 +347,6 @@
             <w:r>
               <w:t>Make sure I understand the testing syntax</w:t>
             </w:r>
-            <w:bookmarkStart w:id="0" w:name="_GoBack"/>
-            <w:bookmarkEnd w:id="0"/>
           </w:p>
         </w:tc>
       </w:tr>
@@ -391,19 +391,30 @@
         <w:t>Burndown</w:t>
       </w:r>
     </w:p>
-    <w:p/>
-    <w:p/>
     <w:p>
-      <w:pPr>
+      <w:r>
         <w:rPr>
-          <w:rFonts w:asciiTheme="majorHAnsi" w:eastAsiaTheme="majorEastAsia" w:hAnsiTheme="majorHAnsi" w:cstheme="majorBidi"/>
-          <w:color w:val="2F5496" w:themeColor="accent1" w:themeShade="BF"/>
-          <w:sz w:val="32"/>
-          <w:szCs w:val="32"/>
+          <w:noProof/>
         </w:rPr>
-      </w:pPr>
-      <w:r>
-        <w:br w:type="page"/>
+        <w:drawing>
+          <wp:inline distT="0" distB="0" distL="0" distR="0" wp14:anchorId="0A028E9A" wp14:editId="0D2E8B92">
+            <wp:extent cx="8970579" cy="6180083"/>
+            <wp:effectExtent l="0" t="0" r="2540" b="11430"/>
+            <wp:docPr id="1" name="Chart 1">
+              <a:extLst xmlns:a="http://schemas.openxmlformats.org/drawingml/2006/main">
+                <a:ext uri="{FF2B5EF4-FFF2-40B4-BE49-F238E27FC236}">
+                  <a16:creationId xmlns:a16="http://schemas.microsoft.com/office/drawing/2014/main" id="{00000000-0008-0000-0000-000003000000}"/>
+                </a:ext>
+              </a:extLst>
+            </wp:docPr>
+            <wp:cNvGraphicFramePr/>
+            <a:graphic xmlns:a="http://schemas.openxmlformats.org/drawingml/2006/main">
+              <a:graphicData uri="http://schemas.openxmlformats.org/drawingml/2006/chart">
+                <c:chart xmlns:c="http://schemas.openxmlformats.org/drawingml/2006/chart" xmlns:r="http://schemas.openxmlformats.org/officeDocument/2006/relationships" r:id="rId4"/>
+              </a:graphicData>
+            </a:graphic>
+          </wp:inline>
+        </w:drawing>
       </w:r>
     </w:p>
     <w:p>
@@ -908,6 +919,900 @@
 </w:styles>
 </file>
 
+<file path=word/charts/chart1.xml><?xml version="1.0" encoding="utf-8"?>
+<c:chartSpace xmlns:c="http://schemas.openxmlformats.org/drawingml/2006/chart" xmlns:a="http://schemas.openxmlformats.org/drawingml/2006/main" xmlns:r="http://schemas.openxmlformats.org/officeDocument/2006/relationships" xmlns:c16r2="http://schemas.microsoft.com/office/drawing/2015/06/chart">
+  <c:date1904 val="0"/>
+  <c:lang val="en-US"/>
+  <c:roundedCorners val="0"/>
+  <mc:AlternateContent xmlns:mc="http://schemas.openxmlformats.org/markup-compatibility/2006">
+    <mc:Choice xmlns:c14="http://schemas.microsoft.com/office/drawing/2007/8/2/chart" Requires="c14">
+      <c14:style val="102"/>
+    </mc:Choice>
+    <mc:Fallback>
+      <c:style val="2"/>
+    </mc:Fallback>
+  </mc:AlternateContent>
+  <c:chart>
+    <c:title>
+      <c:tx>
+        <c:rich>
+          <a:bodyPr/>
+          <a:lstStyle/>
+          <a:p>
+            <a:pPr>
+              <a:defRPr/>
+            </a:pPr>
+            <a:r>
+              <a:rPr lang="en-US"/>
+              <a:t>Milestone</a:t>
+            </a:r>
+            <a:r>
+              <a:rPr lang="en-US" baseline="0"/>
+              <a:t> 3 Burn Down CCGW</a:t>
+            </a:r>
+            <a:endParaRPr lang="en-US"/>
+          </a:p>
+        </c:rich>
+      </c:tx>
+      <c:overlay val="0"/>
+    </c:title>
+    <c:autoTitleDeleted val="0"/>
+    <c:plotArea>
+      <c:layout/>
+      <c:lineChart>
+        <c:grouping val="standard"/>
+        <c:varyColors val="0"/>
+        <c:ser>
+          <c:idx val="0"/>
+          <c:order val="0"/>
+          <c:marker>
+            <c:symbol val="none"/>
+          </c:marker>
+          <c:cat>
+            <c:numRef>
+              <c:f>Sheet1!$A$1:$A$86</c:f>
+              <c:numCache>
+                <c:formatCode>d\-mmm</c:formatCode>
+                <c:ptCount val="86"/>
+                <c:pt idx="0">
+                  <c:v>43847</c:v>
+                </c:pt>
+                <c:pt idx="1">
+                  <c:v>43848</c:v>
+                </c:pt>
+                <c:pt idx="2">
+                  <c:v>43849</c:v>
+                </c:pt>
+                <c:pt idx="3">
+                  <c:v>43850</c:v>
+                </c:pt>
+                <c:pt idx="4">
+                  <c:v>43851</c:v>
+                </c:pt>
+                <c:pt idx="5">
+                  <c:v>43852</c:v>
+                </c:pt>
+                <c:pt idx="6">
+                  <c:v>43853</c:v>
+                </c:pt>
+                <c:pt idx="7">
+                  <c:v>43854</c:v>
+                </c:pt>
+                <c:pt idx="8">
+                  <c:v>43855</c:v>
+                </c:pt>
+                <c:pt idx="9">
+                  <c:v>43856</c:v>
+                </c:pt>
+                <c:pt idx="10">
+                  <c:v>43857</c:v>
+                </c:pt>
+                <c:pt idx="11">
+                  <c:v>43858</c:v>
+                </c:pt>
+                <c:pt idx="12">
+                  <c:v>43859</c:v>
+                </c:pt>
+                <c:pt idx="13">
+                  <c:v>43860</c:v>
+                </c:pt>
+                <c:pt idx="14">
+                  <c:v>43861</c:v>
+                </c:pt>
+                <c:pt idx="15">
+                  <c:v>43862</c:v>
+                </c:pt>
+                <c:pt idx="16">
+                  <c:v>43863</c:v>
+                </c:pt>
+                <c:pt idx="17">
+                  <c:v>43864</c:v>
+                </c:pt>
+                <c:pt idx="18">
+                  <c:v>43865</c:v>
+                </c:pt>
+                <c:pt idx="19">
+                  <c:v>43866</c:v>
+                </c:pt>
+                <c:pt idx="20">
+                  <c:v>43867</c:v>
+                </c:pt>
+                <c:pt idx="21">
+                  <c:v>43868</c:v>
+                </c:pt>
+                <c:pt idx="22">
+                  <c:v>43869</c:v>
+                </c:pt>
+                <c:pt idx="23">
+                  <c:v>43870</c:v>
+                </c:pt>
+                <c:pt idx="24">
+                  <c:v>43871</c:v>
+                </c:pt>
+                <c:pt idx="25">
+                  <c:v>43872</c:v>
+                </c:pt>
+                <c:pt idx="26">
+                  <c:v>43873</c:v>
+                </c:pt>
+                <c:pt idx="27">
+                  <c:v>43874</c:v>
+                </c:pt>
+                <c:pt idx="28">
+                  <c:v>43875</c:v>
+                </c:pt>
+                <c:pt idx="29">
+                  <c:v>43876</c:v>
+                </c:pt>
+                <c:pt idx="30">
+                  <c:v>43877</c:v>
+                </c:pt>
+                <c:pt idx="31">
+                  <c:v>43878</c:v>
+                </c:pt>
+                <c:pt idx="32">
+                  <c:v>43879</c:v>
+                </c:pt>
+                <c:pt idx="33">
+                  <c:v>43880</c:v>
+                </c:pt>
+                <c:pt idx="34">
+                  <c:v>43881</c:v>
+                </c:pt>
+                <c:pt idx="35">
+                  <c:v>43882</c:v>
+                </c:pt>
+                <c:pt idx="36">
+                  <c:v>43883</c:v>
+                </c:pt>
+                <c:pt idx="37">
+                  <c:v>43884</c:v>
+                </c:pt>
+                <c:pt idx="38">
+                  <c:v>43885</c:v>
+                </c:pt>
+                <c:pt idx="39">
+                  <c:v>43886</c:v>
+                </c:pt>
+                <c:pt idx="40">
+                  <c:v>43887</c:v>
+                </c:pt>
+                <c:pt idx="41">
+                  <c:v>43888</c:v>
+                </c:pt>
+                <c:pt idx="42">
+                  <c:v>43889</c:v>
+                </c:pt>
+                <c:pt idx="43">
+                  <c:v>43890</c:v>
+                </c:pt>
+                <c:pt idx="44">
+                  <c:v>43891</c:v>
+                </c:pt>
+                <c:pt idx="45">
+                  <c:v>43892</c:v>
+                </c:pt>
+                <c:pt idx="46">
+                  <c:v>43893</c:v>
+                </c:pt>
+                <c:pt idx="47">
+                  <c:v>43894</c:v>
+                </c:pt>
+                <c:pt idx="48">
+                  <c:v>43895</c:v>
+                </c:pt>
+                <c:pt idx="49">
+                  <c:v>43896</c:v>
+                </c:pt>
+                <c:pt idx="50">
+                  <c:v>43897</c:v>
+                </c:pt>
+                <c:pt idx="51">
+                  <c:v>43898</c:v>
+                </c:pt>
+                <c:pt idx="52">
+                  <c:v>43899</c:v>
+                </c:pt>
+                <c:pt idx="53">
+                  <c:v>43900</c:v>
+                </c:pt>
+                <c:pt idx="54">
+                  <c:v>43901</c:v>
+                </c:pt>
+                <c:pt idx="55">
+                  <c:v>43902</c:v>
+                </c:pt>
+                <c:pt idx="56">
+                  <c:v>43903</c:v>
+                </c:pt>
+                <c:pt idx="57">
+                  <c:v>43904</c:v>
+                </c:pt>
+                <c:pt idx="58">
+                  <c:v>43905</c:v>
+                </c:pt>
+                <c:pt idx="59">
+                  <c:v>43906</c:v>
+                </c:pt>
+                <c:pt idx="60">
+                  <c:v>43907</c:v>
+                </c:pt>
+                <c:pt idx="61">
+                  <c:v>43908</c:v>
+                </c:pt>
+                <c:pt idx="62">
+                  <c:v>43909</c:v>
+                </c:pt>
+                <c:pt idx="63">
+                  <c:v>43910</c:v>
+                </c:pt>
+                <c:pt idx="64">
+                  <c:v>43911</c:v>
+                </c:pt>
+                <c:pt idx="65">
+                  <c:v>43912</c:v>
+                </c:pt>
+                <c:pt idx="66">
+                  <c:v>43913</c:v>
+                </c:pt>
+                <c:pt idx="67">
+                  <c:v>43914</c:v>
+                </c:pt>
+                <c:pt idx="68">
+                  <c:v>43915</c:v>
+                </c:pt>
+                <c:pt idx="69">
+                  <c:v>43916</c:v>
+                </c:pt>
+                <c:pt idx="70">
+                  <c:v>43917</c:v>
+                </c:pt>
+                <c:pt idx="71">
+                  <c:v>43918</c:v>
+                </c:pt>
+                <c:pt idx="72">
+                  <c:v>43919</c:v>
+                </c:pt>
+                <c:pt idx="73">
+                  <c:v>43920</c:v>
+                </c:pt>
+                <c:pt idx="74">
+                  <c:v>43921</c:v>
+                </c:pt>
+                <c:pt idx="75">
+                  <c:v>43922</c:v>
+                </c:pt>
+                <c:pt idx="76">
+                  <c:v>43923</c:v>
+                </c:pt>
+                <c:pt idx="77">
+                  <c:v>43924</c:v>
+                </c:pt>
+                <c:pt idx="78">
+                  <c:v>43925</c:v>
+                </c:pt>
+                <c:pt idx="79">
+                  <c:v>43926</c:v>
+                </c:pt>
+                <c:pt idx="80">
+                  <c:v>43927</c:v>
+                </c:pt>
+                <c:pt idx="81">
+                  <c:v>43928</c:v>
+                </c:pt>
+                <c:pt idx="82">
+                  <c:v>43929</c:v>
+                </c:pt>
+                <c:pt idx="83">
+                  <c:v>43930</c:v>
+                </c:pt>
+                <c:pt idx="84">
+                  <c:v>43931</c:v>
+                </c:pt>
+                <c:pt idx="85">
+                  <c:v>43932</c:v>
+                </c:pt>
+              </c:numCache>
+            </c:numRef>
+          </c:cat>
+          <c:val>
+            <c:numRef>
+              <c:f>Sheet1!$B$1:$B$86</c:f>
+              <c:numCache>
+                <c:formatCode>General</c:formatCode>
+                <c:ptCount val="86"/>
+                <c:pt idx="0">
+                  <c:v>115</c:v>
+                </c:pt>
+                <c:pt idx="1">
+                  <c:v>115</c:v>
+                </c:pt>
+                <c:pt idx="2">
+                  <c:v>115</c:v>
+                </c:pt>
+                <c:pt idx="3">
+                  <c:v>115</c:v>
+                </c:pt>
+                <c:pt idx="4">
+                  <c:v>113</c:v>
+                </c:pt>
+                <c:pt idx="5">
+                  <c:v>113</c:v>
+                </c:pt>
+                <c:pt idx="6">
+                  <c:v>113</c:v>
+                </c:pt>
+                <c:pt idx="7">
+                  <c:v>110</c:v>
+                </c:pt>
+                <c:pt idx="8">
+                  <c:v>110</c:v>
+                </c:pt>
+                <c:pt idx="9">
+                  <c:v>110</c:v>
+                </c:pt>
+                <c:pt idx="10">
+                  <c:v>107</c:v>
+                </c:pt>
+                <c:pt idx="11">
+                  <c:v>107</c:v>
+                </c:pt>
+                <c:pt idx="12">
+                  <c:v>103</c:v>
+                </c:pt>
+                <c:pt idx="13">
+                  <c:v>101</c:v>
+                </c:pt>
+                <c:pt idx="14">
+                  <c:v>95</c:v>
+                </c:pt>
+                <c:pt idx="15">
+                  <c:v>95</c:v>
+                </c:pt>
+                <c:pt idx="16">
+                  <c:v>95</c:v>
+                </c:pt>
+                <c:pt idx="17">
+                  <c:v>95</c:v>
+                </c:pt>
+                <c:pt idx="18">
+                  <c:v>93</c:v>
+                </c:pt>
+                <c:pt idx="19">
+                  <c:v>93</c:v>
+                </c:pt>
+                <c:pt idx="20">
+                  <c:v>93</c:v>
+                </c:pt>
+                <c:pt idx="21">
+                  <c:v>93</c:v>
+                </c:pt>
+                <c:pt idx="22">
+                  <c:v>92</c:v>
+                </c:pt>
+                <c:pt idx="23">
+                  <c:v>92</c:v>
+                </c:pt>
+                <c:pt idx="24">
+                  <c:v>91</c:v>
+                </c:pt>
+                <c:pt idx="25">
+                  <c:v>91</c:v>
+                </c:pt>
+                <c:pt idx="26">
+                  <c:v>91</c:v>
+                </c:pt>
+                <c:pt idx="27">
+                  <c:v>91</c:v>
+                </c:pt>
+                <c:pt idx="28">
+                  <c:v>90</c:v>
+                </c:pt>
+                <c:pt idx="29">
+                  <c:v>90</c:v>
+                </c:pt>
+                <c:pt idx="30">
+                  <c:v>90</c:v>
+                </c:pt>
+                <c:pt idx="31">
+                  <c:v>88</c:v>
+                </c:pt>
+                <c:pt idx="32">
+                  <c:v>83</c:v>
+                </c:pt>
+                <c:pt idx="33">
+                  <c:v>83</c:v>
+                </c:pt>
+                <c:pt idx="34">
+                  <c:v>80</c:v>
+                </c:pt>
+                <c:pt idx="35">
+                  <c:v>75</c:v>
+                </c:pt>
+                <c:pt idx="36">
+                  <c:v>73</c:v>
+                </c:pt>
+                <c:pt idx="37">
+                  <c:v>73</c:v>
+                </c:pt>
+                <c:pt idx="38">
+                  <c:v>73</c:v>
+                </c:pt>
+                <c:pt idx="39">
+                  <c:v>71</c:v>
+                </c:pt>
+                <c:pt idx="40">
+                  <c:v>71</c:v>
+                </c:pt>
+                <c:pt idx="41">
+                  <c:v>71</c:v>
+                </c:pt>
+                <c:pt idx="42">
+                  <c:v>71</c:v>
+                </c:pt>
+                <c:pt idx="43">
+                  <c:v>71</c:v>
+                </c:pt>
+                <c:pt idx="44">
+                  <c:v>71</c:v>
+                </c:pt>
+                <c:pt idx="45">
+                  <c:v>71</c:v>
+                </c:pt>
+                <c:pt idx="46">
+                  <c:v>71</c:v>
+                </c:pt>
+                <c:pt idx="47">
+                  <c:v>71</c:v>
+                </c:pt>
+                <c:pt idx="48">
+                  <c:v>71</c:v>
+                </c:pt>
+                <c:pt idx="49">
+                  <c:v>71</c:v>
+                </c:pt>
+                <c:pt idx="50">
+                  <c:v>66</c:v>
+                </c:pt>
+                <c:pt idx="51">
+                  <c:v>66</c:v>
+                </c:pt>
+                <c:pt idx="52">
+                  <c:v>61</c:v>
+                </c:pt>
+                <c:pt idx="53">
+                  <c:v>61</c:v>
+                </c:pt>
+                <c:pt idx="54">
+                  <c:v>61</c:v>
+                </c:pt>
+                <c:pt idx="55">
+                  <c:v>61</c:v>
+                </c:pt>
+                <c:pt idx="56">
+                  <c:v>61</c:v>
+                </c:pt>
+                <c:pt idx="57">
+                  <c:v>61</c:v>
+                </c:pt>
+                <c:pt idx="58">
+                  <c:v>61</c:v>
+                </c:pt>
+                <c:pt idx="59">
+                  <c:v>61</c:v>
+                </c:pt>
+                <c:pt idx="60">
+                  <c:v>61</c:v>
+                </c:pt>
+                <c:pt idx="61">
+                  <c:v>61</c:v>
+                </c:pt>
+                <c:pt idx="62">
+                  <c:v>61</c:v>
+                </c:pt>
+                <c:pt idx="63">
+                  <c:v>61</c:v>
+                </c:pt>
+                <c:pt idx="64">
+                  <c:v>61</c:v>
+                </c:pt>
+                <c:pt idx="65">
+                  <c:v>59</c:v>
+                </c:pt>
+                <c:pt idx="66">
+                  <c:v>59</c:v>
+                </c:pt>
+                <c:pt idx="67">
+                  <c:v>57</c:v>
+                </c:pt>
+                <c:pt idx="68">
+                  <c:v>54</c:v>
+                </c:pt>
+                <c:pt idx="69">
+                  <c:v>52</c:v>
+                </c:pt>
+                <c:pt idx="70">
+                  <c:v>48</c:v>
+                </c:pt>
+                <c:pt idx="71">
+                  <c:v>45</c:v>
+                </c:pt>
+              </c:numCache>
+            </c:numRef>
+          </c:val>
+          <c:smooth val="0"/>
+          <c:extLst>
+            <c:ext xmlns:c16="http://schemas.microsoft.com/office/drawing/2014/chart" uri="{C3380CC4-5D6E-409C-BE32-E72D297353CC}">
+              <c16:uniqueId val="{00000000-69CC-4D89-98B1-B4EF0D3B87C0}"/>
+            </c:ext>
+          </c:extLst>
+        </c:ser>
+        <c:ser>
+          <c:idx val="1"/>
+          <c:order val="1"/>
+          <c:marker>
+            <c:symbol val="none"/>
+          </c:marker>
+          <c:cat>
+            <c:numRef>
+              <c:f>Sheet1!$A$1:$A$86</c:f>
+              <c:numCache>
+                <c:formatCode>d\-mmm</c:formatCode>
+                <c:ptCount val="86"/>
+                <c:pt idx="0">
+                  <c:v>43847</c:v>
+                </c:pt>
+                <c:pt idx="1">
+                  <c:v>43848</c:v>
+                </c:pt>
+                <c:pt idx="2">
+                  <c:v>43849</c:v>
+                </c:pt>
+                <c:pt idx="3">
+                  <c:v>43850</c:v>
+                </c:pt>
+                <c:pt idx="4">
+                  <c:v>43851</c:v>
+                </c:pt>
+                <c:pt idx="5">
+                  <c:v>43852</c:v>
+                </c:pt>
+                <c:pt idx="6">
+                  <c:v>43853</c:v>
+                </c:pt>
+                <c:pt idx="7">
+                  <c:v>43854</c:v>
+                </c:pt>
+                <c:pt idx="8">
+                  <c:v>43855</c:v>
+                </c:pt>
+                <c:pt idx="9">
+                  <c:v>43856</c:v>
+                </c:pt>
+                <c:pt idx="10">
+                  <c:v>43857</c:v>
+                </c:pt>
+                <c:pt idx="11">
+                  <c:v>43858</c:v>
+                </c:pt>
+                <c:pt idx="12">
+                  <c:v>43859</c:v>
+                </c:pt>
+                <c:pt idx="13">
+                  <c:v>43860</c:v>
+                </c:pt>
+                <c:pt idx="14">
+                  <c:v>43861</c:v>
+                </c:pt>
+                <c:pt idx="15">
+                  <c:v>43862</c:v>
+                </c:pt>
+                <c:pt idx="16">
+                  <c:v>43863</c:v>
+                </c:pt>
+                <c:pt idx="17">
+                  <c:v>43864</c:v>
+                </c:pt>
+                <c:pt idx="18">
+                  <c:v>43865</c:v>
+                </c:pt>
+                <c:pt idx="19">
+                  <c:v>43866</c:v>
+                </c:pt>
+                <c:pt idx="20">
+                  <c:v>43867</c:v>
+                </c:pt>
+                <c:pt idx="21">
+                  <c:v>43868</c:v>
+                </c:pt>
+                <c:pt idx="22">
+                  <c:v>43869</c:v>
+                </c:pt>
+                <c:pt idx="23">
+                  <c:v>43870</c:v>
+                </c:pt>
+                <c:pt idx="24">
+                  <c:v>43871</c:v>
+                </c:pt>
+                <c:pt idx="25">
+                  <c:v>43872</c:v>
+                </c:pt>
+                <c:pt idx="26">
+                  <c:v>43873</c:v>
+                </c:pt>
+                <c:pt idx="27">
+                  <c:v>43874</c:v>
+                </c:pt>
+                <c:pt idx="28">
+                  <c:v>43875</c:v>
+                </c:pt>
+                <c:pt idx="29">
+                  <c:v>43876</c:v>
+                </c:pt>
+                <c:pt idx="30">
+                  <c:v>43877</c:v>
+                </c:pt>
+                <c:pt idx="31">
+                  <c:v>43878</c:v>
+                </c:pt>
+                <c:pt idx="32">
+                  <c:v>43879</c:v>
+                </c:pt>
+                <c:pt idx="33">
+                  <c:v>43880</c:v>
+                </c:pt>
+                <c:pt idx="34">
+                  <c:v>43881</c:v>
+                </c:pt>
+                <c:pt idx="35">
+                  <c:v>43882</c:v>
+                </c:pt>
+                <c:pt idx="36">
+                  <c:v>43883</c:v>
+                </c:pt>
+                <c:pt idx="37">
+                  <c:v>43884</c:v>
+                </c:pt>
+                <c:pt idx="38">
+                  <c:v>43885</c:v>
+                </c:pt>
+                <c:pt idx="39">
+                  <c:v>43886</c:v>
+                </c:pt>
+                <c:pt idx="40">
+                  <c:v>43887</c:v>
+                </c:pt>
+                <c:pt idx="41">
+                  <c:v>43888</c:v>
+                </c:pt>
+                <c:pt idx="42">
+                  <c:v>43889</c:v>
+                </c:pt>
+                <c:pt idx="43">
+                  <c:v>43890</c:v>
+                </c:pt>
+                <c:pt idx="44">
+                  <c:v>43891</c:v>
+                </c:pt>
+                <c:pt idx="45">
+                  <c:v>43892</c:v>
+                </c:pt>
+                <c:pt idx="46">
+                  <c:v>43893</c:v>
+                </c:pt>
+                <c:pt idx="47">
+                  <c:v>43894</c:v>
+                </c:pt>
+                <c:pt idx="48">
+                  <c:v>43895</c:v>
+                </c:pt>
+                <c:pt idx="49">
+                  <c:v>43896</c:v>
+                </c:pt>
+                <c:pt idx="50">
+                  <c:v>43897</c:v>
+                </c:pt>
+                <c:pt idx="51">
+                  <c:v>43898</c:v>
+                </c:pt>
+                <c:pt idx="52">
+                  <c:v>43899</c:v>
+                </c:pt>
+                <c:pt idx="53">
+                  <c:v>43900</c:v>
+                </c:pt>
+                <c:pt idx="54">
+                  <c:v>43901</c:v>
+                </c:pt>
+                <c:pt idx="55">
+                  <c:v>43902</c:v>
+                </c:pt>
+                <c:pt idx="56">
+                  <c:v>43903</c:v>
+                </c:pt>
+                <c:pt idx="57">
+                  <c:v>43904</c:v>
+                </c:pt>
+                <c:pt idx="58">
+                  <c:v>43905</c:v>
+                </c:pt>
+                <c:pt idx="59">
+                  <c:v>43906</c:v>
+                </c:pt>
+                <c:pt idx="60">
+                  <c:v>43907</c:v>
+                </c:pt>
+                <c:pt idx="61">
+                  <c:v>43908</c:v>
+                </c:pt>
+                <c:pt idx="62">
+                  <c:v>43909</c:v>
+                </c:pt>
+                <c:pt idx="63">
+                  <c:v>43910</c:v>
+                </c:pt>
+                <c:pt idx="64">
+                  <c:v>43911</c:v>
+                </c:pt>
+                <c:pt idx="65">
+                  <c:v>43912</c:v>
+                </c:pt>
+                <c:pt idx="66">
+                  <c:v>43913</c:v>
+                </c:pt>
+                <c:pt idx="67">
+                  <c:v>43914</c:v>
+                </c:pt>
+                <c:pt idx="68">
+                  <c:v>43915</c:v>
+                </c:pt>
+                <c:pt idx="69">
+                  <c:v>43916</c:v>
+                </c:pt>
+                <c:pt idx="70">
+                  <c:v>43917</c:v>
+                </c:pt>
+                <c:pt idx="71">
+                  <c:v>43918</c:v>
+                </c:pt>
+                <c:pt idx="72">
+                  <c:v>43919</c:v>
+                </c:pt>
+                <c:pt idx="73">
+                  <c:v>43920</c:v>
+                </c:pt>
+                <c:pt idx="74">
+                  <c:v>43921</c:v>
+                </c:pt>
+                <c:pt idx="75">
+                  <c:v>43922</c:v>
+                </c:pt>
+                <c:pt idx="76">
+                  <c:v>43923</c:v>
+                </c:pt>
+                <c:pt idx="77">
+                  <c:v>43924</c:v>
+                </c:pt>
+                <c:pt idx="78">
+                  <c:v>43925</c:v>
+                </c:pt>
+                <c:pt idx="79">
+                  <c:v>43926</c:v>
+                </c:pt>
+                <c:pt idx="80">
+                  <c:v>43927</c:v>
+                </c:pt>
+                <c:pt idx="81">
+                  <c:v>43928</c:v>
+                </c:pt>
+                <c:pt idx="82">
+                  <c:v>43929</c:v>
+                </c:pt>
+                <c:pt idx="83">
+                  <c:v>43930</c:v>
+                </c:pt>
+                <c:pt idx="84">
+                  <c:v>43931</c:v>
+                </c:pt>
+                <c:pt idx="85">
+                  <c:v>43932</c:v>
+                </c:pt>
+              </c:numCache>
+            </c:numRef>
+          </c:cat>
+          <c:val>
+            <c:numRef>
+              <c:f>Sheet1!$C$1:$C$86</c:f>
+              <c:numCache>
+                <c:formatCode>General</c:formatCode>
+                <c:ptCount val="86"/>
+              </c:numCache>
+            </c:numRef>
+          </c:val>
+          <c:smooth val="0"/>
+          <c:extLst>
+            <c:ext xmlns:c16="http://schemas.microsoft.com/office/drawing/2014/chart" uri="{C3380CC4-5D6E-409C-BE32-E72D297353CC}">
+              <c16:uniqueId val="{00000001-69CC-4D89-98B1-B4EF0D3B87C0}"/>
+            </c:ext>
+          </c:extLst>
+        </c:ser>
+        <c:dLbls>
+          <c:showLegendKey val="0"/>
+          <c:showVal val="0"/>
+          <c:showCatName val="0"/>
+          <c:showSerName val="0"/>
+          <c:showPercent val="0"/>
+          <c:showBubbleSize val="0"/>
+        </c:dLbls>
+        <c:smooth val="0"/>
+        <c:axId val="102032896"/>
+        <c:axId val="35332096"/>
+      </c:lineChart>
+      <c:dateAx>
+        <c:axId val="102032896"/>
+        <c:scaling>
+          <c:orientation val="minMax"/>
+        </c:scaling>
+        <c:delete val="0"/>
+        <c:axPos val="b"/>
+        <c:numFmt formatCode="d\-mmm" sourceLinked="1"/>
+        <c:majorTickMark val="out"/>
+        <c:minorTickMark val="none"/>
+        <c:tickLblPos val="nextTo"/>
+        <c:crossAx val="35332096"/>
+        <c:crosses val="autoZero"/>
+        <c:auto val="1"/>
+        <c:lblOffset val="100"/>
+        <c:baseTimeUnit val="days"/>
+      </c:dateAx>
+      <c:valAx>
+        <c:axId val="35332096"/>
+        <c:scaling>
+          <c:orientation val="minMax"/>
+          <c:max val="120"/>
+        </c:scaling>
+        <c:delete val="0"/>
+        <c:axPos val="l"/>
+        <c:majorGridlines/>
+        <c:numFmt formatCode="General" sourceLinked="1"/>
+        <c:majorTickMark val="out"/>
+        <c:minorTickMark val="none"/>
+        <c:tickLblPos val="nextTo"/>
+        <c:crossAx val="102032896"/>
+        <c:crosses val="autoZero"/>
+        <c:crossBetween val="between"/>
+      </c:valAx>
+    </c:plotArea>
+    <c:plotVisOnly val="1"/>
+    <c:dispBlanksAs val="gap"/>
+    <c:showDLblsOverMax val="0"/>
+  </c:chart>
+  <c:externalData r:id="rId1">
+    <c:autoUpdate val="0"/>
+  </c:externalData>
+</c:chartSpace>
+</file>
+
 <file path=word/theme/theme1.xml><?xml version="1.0" encoding="utf-8"?>
 <a:theme xmlns:a="http://schemas.openxmlformats.org/drawingml/2006/main" name="Office Theme">
   <a:themeElements>

</xml_diff>